<commit_message>
minor use case update
</commit_message>
<xml_diff>
--- a/use_cases/Routes_TransportationPlanning_UseCase.docx
+++ b/use_cases/Routes_TransportationPlanning_UseCase.docx
@@ -1069,10 +1069,21 @@
             <w:r>
               <w:t xml:space="preserve">: </w:t>
             </w:r>
+            <w:r>
+              <w:t xml:space="preserve">Income, occupation, </w:t>
+            </w:r>
+            <w:r>
+              <w:t>…</w:t>
+            </w:r>
             <w:bookmarkStart w:id="0" w:name="_GoBack"/>
             <w:bookmarkEnd w:id="0"/>
-            <w:r>
-              <w:t>Income, occupation, residence,...</w:t>
+          </w:p>
+          <w:p>
+            <w:pPr>
+              <w:pStyle w:val="NoSpacing"/>
+            </w:pPr>
+            <w:r>
+              <w:t>Household: collection of actors, place of residence</w:t>
             </w:r>
           </w:p>
           <w:p>

</xml_diff>